<commit_message>
Added new to do for Michael's FDN
</commit_message>
<xml_diff>
--- a/Source Code/Project Feedback 20181126.docx
+++ b/Source Code/Project Feedback 20181126.docx
@@ -85,41 +85,20 @@
           <w:numId w:val="4"/>
         </w:numPr>
         <w:rPr>
-          <w:strike/>
-        </w:rPr>
-      </w:pPr>
-      <w:r>
-        <w:rPr>
-          <w:strike/>
-        </w:rPr>
-        <w:t xml:space="preserve">Change color used – example </w:t>
-      </w:r>
-      <w:proofErr w:type="spellStart"/>
-      <w:r>
-        <w:rPr>
-          <w:strike/>
-        </w:rPr>
-        <w:t>colorbrewer</w:t>
-      </w:r>
-      <w:proofErr w:type="spellEnd"/>
-      <w:r>
-        <w:rPr>
-          <w:strike/>
-        </w:rPr>
-        <w:t xml:space="preserve"> – like don’t use 100% saturation</w:t>
-      </w:r>
-      <w:r>
-        <w:rPr>
-          <w:strike/>
-        </w:rPr>
-        <w:t xml:space="preserve"> – don’t use pure red or pure blue for FDN</w:t>
-      </w:r>
-      <w:r>
-        <w:rPr>
-          <w:strike/>
-        </w:rPr>
-        <w:t xml:space="preserve"> nodes</w:t>
-      </w:r>
+          <w:b/>
+        </w:rPr>
+      </w:pPr>
+      <w:r>
+        <w:rPr>
+          <w:b/>
+        </w:rPr>
+        <w:t xml:space="preserve">(NEW) </w:t>
+      </w:r>
+      <w:r>
+        <w:t>When drawing new FDN after click in search-bar, old FDN must be removed</w:t>
+      </w:r>
+      <w:bookmarkStart w:id="0" w:name="_GoBack"/>
+      <w:bookmarkEnd w:id="0"/>
     </w:p>
     <w:p>
       <w:pPr>
@@ -136,6 +115,50 @@
         <w:rPr>
           <w:strike/>
         </w:rPr>
+        <w:t xml:space="preserve">Change color used – example </w:t>
+      </w:r>
+      <w:proofErr w:type="spellStart"/>
+      <w:r>
+        <w:rPr>
+          <w:strike/>
+        </w:rPr>
+        <w:t>colorbrewer</w:t>
+      </w:r>
+      <w:proofErr w:type="spellEnd"/>
+      <w:r>
+        <w:rPr>
+          <w:strike/>
+        </w:rPr>
+        <w:t xml:space="preserve"> – like don’t use 100% saturation</w:t>
+      </w:r>
+      <w:r>
+        <w:rPr>
+          <w:strike/>
+        </w:rPr>
+        <w:t xml:space="preserve"> – don’t use pure red or pure blue for FDN</w:t>
+      </w:r>
+      <w:r>
+        <w:rPr>
+          <w:strike/>
+        </w:rPr>
+        <w:t xml:space="preserve"> nodes</w:t>
+      </w:r>
+    </w:p>
+    <w:p>
+      <w:pPr>
+        <w:pStyle w:val="ListParagraph"/>
+        <w:numPr>
+          <w:ilvl w:val="0"/>
+          <w:numId w:val="4"/>
+        </w:numPr>
+        <w:rPr>
+          <w:strike/>
+        </w:rPr>
+      </w:pPr>
+      <w:r>
+        <w:rPr>
+          <w:strike/>
+        </w:rPr>
         <w:t xml:space="preserve">Make FDN </w:t>
       </w:r>
       <w:proofErr w:type="spellStart"/>
@@ -290,8 +313,6 @@
       <w:r>
         <w:t>inish Documenting Each section</w:t>
       </w:r>
-      <w:bookmarkStart w:id="0" w:name="_GoBack"/>
-      <w:bookmarkEnd w:id="0"/>
     </w:p>
     <w:p>
       <w:r>

</xml_diff>

<commit_message>
Added new to do for Brian's impact traces
</commit_message>
<xml_diff>
--- a/Source Code/Project Feedback 20181126.docx
+++ b/Source Code/Project Feedback 20181126.docx
@@ -97,8 +97,6 @@
       <w:r>
         <w:t>When drawing new FDN after click in search-bar, old FDN must be removed</w:t>
       </w:r>
-      <w:bookmarkStart w:id="0" w:name="_GoBack"/>
-      <w:bookmarkEnd w:id="0"/>
     </w:p>
     <w:p>
       <w:pPr>
@@ -293,6 +291,25 @@
         </w:rPr>
         <w:t>)</w:t>
       </w:r>
+    </w:p>
+    <w:p>
+      <w:r>
+        <w:t>Impact Traces</w:t>
+      </w:r>
+    </w:p>
+    <w:p>
+      <w:pPr>
+        <w:pStyle w:val="ListParagraph"/>
+        <w:numPr>
+          <w:ilvl w:val="0"/>
+          <w:numId w:val="8"/>
+        </w:numPr>
+      </w:pPr>
+      <w:r>
+        <w:t>Is there any way to make this run more efficiently?</w:t>
+      </w:r>
+      <w:bookmarkStart w:id="0" w:name="_GoBack"/>
+      <w:bookmarkEnd w:id="0"/>
     </w:p>
     <w:p>
       <w:r>
@@ -532,6 +549,95 @@
     </w:lvl>
   </w:abstractNum>
   <w:abstractNum w:abstractNumId="2" w15:restartNumberingAfterBreak="0">
+    <w:nsid w:val="3C9C5E75"/>
+    <w:multiLevelType w:val="hybridMultilevel"/>
+    <w:tmpl w:val="912E1F38"/>
+    <w:lvl w:ilvl="0" w:tplc="0409000F">
+      <w:start w:val="1"/>
+      <w:numFmt w:val="decimal"/>
+      <w:lvlText w:val="%1."/>
+      <w:lvlJc w:val="left"/>
+      <w:pPr>
+        <w:ind w:left="720" w:hanging="360"/>
+      </w:pPr>
+      <w:rPr>
+        <w:rFonts w:hint="default"/>
+      </w:rPr>
+    </w:lvl>
+    <w:lvl w:ilvl="1" w:tplc="04090019" w:tentative="1">
+      <w:start w:val="1"/>
+      <w:numFmt w:val="lowerLetter"/>
+      <w:lvlText w:val="%2."/>
+      <w:lvlJc w:val="left"/>
+      <w:pPr>
+        <w:ind w:left="1440" w:hanging="360"/>
+      </w:pPr>
+    </w:lvl>
+    <w:lvl w:ilvl="2" w:tplc="0409001B" w:tentative="1">
+      <w:start w:val="1"/>
+      <w:numFmt w:val="lowerRoman"/>
+      <w:lvlText w:val="%3."/>
+      <w:lvlJc w:val="right"/>
+      <w:pPr>
+        <w:ind w:left="2160" w:hanging="180"/>
+      </w:pPr>
+    </w:lvl>
+    <w:lvl w:ilvl="3" w:tplc="0409000F" w:tentative="1">
+      <w:start w:val="1"/>
+      <w:numFmt w:val="decimal"/>
+      <w:lvlText w:val="%4."/>
+      <w:lvlJc w:val="left"/>
+      <w:pPr>
+        <w:ind w:left="2880" w:hanging="360"/>
+      </w:pPr>
+    </w:lvl>
+    <w:lvl w:ilvl="4" w:tplc="04090019" w:tentative="1">
+      <w:start w:val="1"/>
+      <w:numFmt w:val="lowerLetter"/>
+      <w:lvlText w:val="%5."/>
+      <w:lvlJc w:val="left"/>
+      <w:pPr>
+        <w:ind w:left="3600" w:hanging="360"/>
+      </w:pPr>
+    </w:lvl>
+    <w:lvl w:ilvl="5" w:tplc="0409001B" w:tentative="1">
+      <w:start w:val="1"/>
+      <w:numFmt w:val="lowerRoman"/>
+      <w:lvlText w:val="%6."/>
+      <w:lvlJc w:val="right"/>
+      <w:pPr>
+        <w:ind w:left="4320" w:hanging="180"/>
+      </w:pPr>
+    </w:lvl>
+    <w:lvl w:ilvl="6" w:tplc="0409000F" w:tentative="1">
+      <w:start w:val="1"/>
+      <w:numFmt w:val="decimal"/>
+      <w:lvlText w:val="%7."/>
+      <w:lvlJc w:val="left"/>
+      <w:pPr>
+        <w:ind w:left="5040" w:hanging="360"/>
+      </w:pPr>
+    </w:lvl>
+    <w:lvl w:ilvl="7" w:tplc="04090019" w:tentative="1">
+      <w:start w:val="1"/>
+      <w:numFmt w:val="lowerLetter"/>
+      <w:lvlText w:val="%8."/>
+      <w:lvlJc w:val="left"/>
+      <w:pPr>
+        <w:ind w:left="5760" w:hanging="360"/>
+      </w:pPr>
+    </w:lvl>
+    <w:lvl w:ilvl="8" w:tplc="0409001B" w:tentative="1">
+      <w:start w:val="1"/>
+      <w:numFmt w:val="lowerRoman"/>
+      <w:lvlText w:val="%9."/>
+      <w:lvlJc w:val="right"/>
+      <w:pPr>
+        <w:ind w:left="6480" w:hanging="180"/>
+      </w:pPr>
+    </w:lvl>
+  </w:abstractNum>
+  <w:abstractNum w:abstractNumId="3" w15:restartNumberingAfterBreak="0">
     <w:nsid w:val="3F833322"/>
     <w:multiLevelType w:val="hybridMultilevel"/>
     <w:tmpl w:val="6C64CB28"/>
@@ -620,7 +726,7 @@
       </w:pPr>
     </w:lvl>
   </w:abstractNum>
-  <w:abstractNum w:abstractNumId="3" w15:restartNumberingAfterBreak="0">
+  <w:abstractNum w:abstractNumId="4" w15:restartNumberingAfterBreak="0">
     <w:nsid w:val="53287FBC"/>
     <w:multiLevelType w:val="hybridMultilevel"/>
     <w:tmpl w:val="0A220A84"/>
@@ -709,10 +815,10 @@
       </w:pPr>
     </w:lvl>
   </w:abstractNum>
-  <w:abstractNum w:abstractNumId="4" w15:restartNumberingAfterBreak="0">
+  <w:abstractNum w:abstractNumId="5" w15:restartNumberingAfterBreak="0">
     <w:nsid w:val="5D7066C9"/>
     <w:multiLevelType w:val="hybridMultilevel"/>
-    <w:tmpl w:val="4CCA44A8"/>
+    <w:tmpl w:val="912E1F38"/>
     <w:lvl w:ilvl="0" w:tplc="0409000F">
       <w:start w:val="1"/>
       <w:numFmt w:val="decimal"/>
@@ -798,7 +904,7 @@
       </w:pPr>
     </w:lvl>
   </w:abstractNum>
-  <w:abstractNum w:abstractNumId="5" w15:restartNumberingAfterBreak="0">
+  <w:abstractNum w:abstractNumId="6" w15:restartNumberingAfterBreak="0">
     <w:nsid w:val="6624319E"/>
     <w:multiLevelType w:val="hybridMultilevel"/>
     <w:tmpl w:val="44C49986"/>
@@ -887,7 +993,7 @@
       </w:pPr>
     </w:lvl>
   </w:abstractNum>
-  <w:abstractNum w:abstractNumId="6" w15:restartNumberingAfterBreak="0">
+  <w:abstractNum w:abstractNumId="7" w15:restartNumberingAfterBreak="0">
     <w:nsid w:val="69F36D70"/>
     <w:multiLevelType w:val="hybridMultilevel"/>
     <w:tmpl w:val="840C3EB8"/>
@@ -977,25 +1083,28 @@
     </w:lvl>
   </w:abstractNum>
   <w:num w:numId="1">
+    <w:abstractNumId w:val="5"/>
+  </w:num>
+  <w:num w:numId="2">
     <w:abstractNumId w:val="4"/>
   </w:num>
-  <w:num w:numId="2">
-    <w:abstractNumId w:val="3"/>
-  </w:num>
   <w:num w:numId="3">
-    <w:abstractNumId w:val="5"/>
+    <w:abstractNumId w:val="6"/>
   </w:num>
   <w:num w:numId="4">
     <w:abstractNumId w:val="0"/>
   </w:num>
   <w:num w:numId="5">
-    <w:abstractNumId w:val="2"/>
+    <w:abstractNumId w:val="3"/>
   </w:num>
   <w:num w:numId="6">
     <w:abstractNumId w:val="1"/>
   </w:num>
   <w:num w:numId="7">
-    <w:abstractNumId w:val="6"/>
+    <w:abstractNumId w:val="7"/>
+  </w:num>
+  <w:num w:numId="8">
+    <w:abstractNumId w:val="2"/>
   </w:num>
 </w:numbering>
 </file>

</xml_diff>

<commit_message>
Checked off items in to-do document
</commit_message>
<xml_diff>
--- a/Source Code/Project Feedback 20181126.docx
+++ b/Source Code/Project Feedback 20181126.docx
@@ -19,8 +19,14 @@
           <w:ilvl w:val="0"/>
           <w:numId w:val="5"/>
         </w:numPr>
-      </w:pPr>
-      <w:r>
+        <w:rPr>
+          <w:strike/>
+        </w:rPr>
+      </w:pPr>
+      <w:r>
+        <w:rPr>
+          <w:strike/>
+        </w:rPr>
         <w:t>Needs to update the other charts</w:t>
       </w:r>
     </w:p>
@@ -66,14 +72,26 @@
           <w:ilvl w:val="1"/>
           <w:numId w:val="4"/>
         </w:numPr>
-      </w:pPr>
-      <w:r>
+        <w:rPr>
+          <w:strike/>
+        </w:rPr>
+      </w:pPr>
+      <w:r>
+        <w:rPr>
+          <w:strike/>
+        </w:rPr>
         <w:t>M</w:t>
       </w:r>
       <w:r>
+        <w:rPr>
+          <w:strike/>
+        </w:rPr>
         <w:t xml:space="preserve">ove </w:t>
       </w:r>
       <w:r>
+        <w:rPr>
+          <w:strike/>
+        </w:rPr>
         <w:t>the Cited vs Citing Chart bar corresponding to the highlighted node to the top because it all doesn’t fit on her screen so its hard to compare to the central node when it’s far off from the top of the list.</w:t>
       </w:r>
     </w:p>
@@ -190,6 +208,8 @@
         </w:rPr>
         <w:t xml:space="preserve"> – not mine though</w:t>
       </w:r>
+      <w:bookmarkStart w:id="0" w:name="_GoBack"/>
+      <w:bookmarkEnd w:id="0"/>
     </w:p>
     <w:p>
       <w:r>
@@ -313,8 +333,6 @@
       <w:r>
         <w:t>Is there any way to make this run more efficiently?</w:t>
       </w:r>
-      <w:bookmarkStart w:id="0" w:name="_GoBack"/>
-      <w:bookmarkEnd w:id="0"/>
     </w:p>
     <w:p>
       <w:r>

</xml_diff>

<commit_message>
Added to-do for FDN: zoom out when FDN is larger (e.g. 2016)
</commit_message>
<xml_diff>
--- a/Source Code/Project Feedback 20181126.docx
+++ b/Source Code/Project Feedback 20181126.docx
@@ -102,23 +102,12 @@
           <w:ilvl w:val="0"/>
           <w:numId w:val="4"/>
         </w:numPr>
-        <w:rPr>
-          <w:b/>
-          <w:strike/>
-        </w:rPr>
-      </w:pPr>
-      <w:r>
-        <w:rPr>
-          <w:b/>
-          <w:strike/>
-        </w:rPr>
+      </w:pPr>
+      <w:r>
         <w:t xml:space="preserve">(NEW) </w:t>
       </w:r>
       <w:r>
-        <w:rPr>
-          <w:strike/>
-        </w:rPr>
-        <w:t>When drawing new FDN after click in search-bar, old FDN must be removed</w:t>
+        <w:t>Zoom out when changing to years with larger FDNs (e.g. 2016)</w:t>
       </w:r>
     </w:p>
     <w:p>
@@ -129,40 +118,22 @@
           <w:numId w:val="4"/>
         </w:numPr>
         <w:rPr>
-          <w:strike/>
-        </w:rPr>
-      </w:pPr>
-      <w:r>
-        <w:rPr>
-          <w:strike/>
-        </w:rPr>
-        <w:t xml:space="preserve">Change color used – example </w:t>
-      </w:r>
-      <w:proofErr w:type="spellStart"/>
-      <w:r>
-        <w:rPr>
-          <w:strike/>
-        </w:rPr>
-        <w:t>colorbrewer</w:t>
-      </w:r>
-      <w:proofErr w:type="spellEnd"/>
-      <w:r>
-        <w:rPr>
-          <w:strike/>
-        </w:rPr>
-        <w:t xml:space="preserve"> – like don’t use 100% saturation</w:t>
-      </w:r>
-      <w:r>
-        <w:rPr>
-          <w:strike/>
-        </w:rPr>
-        <w:t xml:space="preserve"> – don’t use pure red or pure blue for FDN</w:t>
-      </w:r>
-      <w:r>
-        <w:rPr>
-          <w:strike/>
-        </w:rPr>
-        <w:t xml:space="preserve"> nodes</w:t>
+          <w:b/>
+          <w:strike/>
+        </w:rPr>
+      </w:pPr>
+      <w:r>
+        <w:rPr>
+          <w:b/>
+          <w:strike/>
+        </w:rPr>
+        <w:t xml:space="preserve">(NEW) </w:t>
+      </w:r>
+      <w:r>
+        <w:rPr>
+          <w:strike/>
+        </w:rPr>
+        <w:t>When drawing new FDN after click in search-bar, old FDN must be removed</w:t>
       </w:r>
     </w:p>
     <w:p>
@@ -180,6 +151,50 @@
         <w:rPr>
           <w:strike/>
         </w:rPr>
+        <w:t xml:space="preserve">Change color used – example </w:t>
+      </w:r>
+      <w:proofErr w:type="spellStart"/>
+      <w:r>
+        <w:rPr>
+          <w:strike/>
+        </w:rPr>
+        <w:t>colorbrewer</w:t>
+      </w:r>
+      <w:proofErr w:type="spellEnd"/>
+      <w:r>
+        <w:rPr>
+          <w:strike/>
+        </w:rPr>
+        <w:t xml:space="preserve"> – like don’t use 100% saturation</w:t>
+      </w:r>
+      <w:r>
+        <w:rPr>
+          <w:strike/>
+        </w:rPr>
+        <w:t xml:space="preserve"> – don’t use pure red or pure blue for FDN</w:t>
+      </w:r>
+      <w:r>
+        <w:rPr>
+          <w:strike/>
+        </w:rPr>
+        <w:t xml:space="preserve"> nodes</w:t>
+      </w:r>
+    </w:p>
+    <w:p>
+      <w:pPr>
+        <w:pStyle w:val="ListParagraph"/>
+        <w:numPr>
+          <w:ilvl w:val="0"/>
+          <w:numId w:val="4"/>
+        </w:numPr>
+        <w:rPr>
+          <w:strike/>
+        </w:rPr>
+      </w:pPr>
+      <w:r>
+        <w:rPr>
+          <w:strike/>
+        </w:rPr>
         <w:t xml:space="preserve">Make FDN </w:t>
       </w:r>
       <w:proofErr w:type="spellStart"/>
@@ -208,8 +223,6 @@
         </w:rPr>
         <w:t xml:space="preserve"> – not mine though</w:t>
       </w:r>
-      <w:bookmarkStart w:id="0" w:name="_GoBack"/>
-      <w:bookmarkEnd w:id="0"/>
     </w:p>
     <w:p>
       <w:r>
@@ -380,6 +393,8 @@
       <w:r>
         <w:t>Mini Due Date for meeting with TA: Wednesday</w:t>
       </w:r>
+      <w:bookmarkStart w:id="0" w:name="_GoBack"/>
+      <w:bookmarkEnd w:id="0"/>
     </w:p>
     <w:sectPr>
       <w:pgSz w:w="12240" w:h="15840"/>

</xml_diff>